<commit_message>
Added a product list controller and moved the base logic out of the index.html
</commit_message>
<xml_diff>
--- a/Documents/Angular line of business Applications.docx
+++ b/Documents/Angular line of business Applications.docx
@@ -1076,15 +1076,7 @@
         </w:numPr>
       </w:pPr>
       <w:r>
-        <w:t xml:space="preserve">A client side </w:t>
-      </w:r>
-      <w:proofErr w:type="spellStart"/>
-      <w:r>
-        <w:t>js</w:t>
-      </w:r>
-      <w:proofErr w:type="spellEnd"/>
-      <w:r>
-        <w:t xml:space="preserve"> for building interactive web sites</w:t>
+        <w:t>A client side js for building interactive web sites</w:t>
       </w:r>
     </w:p>
     <w:p>
@@ -1387,9 +1379,8 @@
           <w:sz w:val="19"/>
           <w:szCs w:val="19"/>
         </w:rPr>
-        <w:t xml:space="preserve">Install-package </w:t>
-      </w:r>
-      <w:proofErr w:type="spellStart"/>
+        <w:t>Install-package AngularJS.Core</w:t>
+      </w:r>
       <w:r>
         <w:rPr>
           <w:rFonts w:ascii="Consolas" w:hAnsi="Consolas" w:cs="Consolas"/>
@@ -1397,9 +1388,8 @@
           <w:sz w:val="19"/>
           <w:szCs w:val="19"/>
         </w:rPr>
-        <w:t>AngularJS.Core</w:t>
-      </w:r>
-      <w:proofErr w:type="spellEnd"/>
+        <w:t xml:space="preserve">, </w:t>
+      </w:r>
       <w:r>
         <w:rPr>
           <w:rFonts w:ascii="Consolas" w:hAnsi="Consolas" w:cs="Consolas"/>
@@ -1407,9 +1397,8 @@
           <w:sz w:val="19"/>
           <w:szCs w:val="19"/>
         </w:rPr>
-        <w:t xml:space="preserve">, </w:t>
-      </w:r>
-      <w:proofErr w:type="spellStart"/>
+        <w:t>AngularJS.Resource</w:t>
+      </w:r>
       <w:r>
         <w:rPr>
           <w:rFonts w:ascii="Consolas" w:hAnsi="Consolas" w:cs="Consolas"/>
@@ -1417,9 +1406,8 @@
           <w:sz w:val="19"/>
           <w:szCs w:val="19"/>
         </w:rPr>
-        <w:t>AngularJS.Resource</w:t>
-      </w:r>
-      <w:proofErr w:type="spellEnd"/>
+        <w:t xml:space="preserve">, </w:t>
+      </w:r>
       <w:r>
         <w:rPr>
           <w:rFonts w:ascii="Consolas" w:hAnsi="Consolas" w:cs="Consolas"/>
@@ -1427,7 +1415,7 @@
           <w:sz w:val="19"/>
           <w:szCs w:val="19"/>
         </w:rPr>
-        <w:t xml:space="preserve">, </w:t>
+        <w:t>Bootstrap</w:t>
       </w:r>
       <w:r>
         <w:rPr>
@@ -1436,7 +1424,7 @@
           <w:sz w:val="19"/>
           <w:szCs w:val="19"/>
         </w:rPr>
-        <w:t>Bootstrap</w:t>
+        <w:t xml:space="preserve">, </w:t>
       </w:r>
       <w:r>
         <w:rPr>
@@ -1445,7 +1433,7 @@
           <w:sz w:val="19"/>
           <w:szCs w:val="19"/>
         </w:rPr>
-        <w:t xml:space="preserve">, </w:t>
+        <w:t>font-awesome</w:t>
       </w:r>
       <w:r>
         <w:rPr>
@@ -1454,7 +1442,7 @@
           <w:sz w:val="19"/>
           <w:szCs w:val="19"/>
         </w:rPr>
-        <w:t>font-awesome</w:t>
+        <w:t xml:space="preserve">, JQuery*, </w:t>
       </w:r>
       <w:r>
         <w:rPr>
@@ -1463,19 +1451,8 @@
           <w:sz w:val="19"/>
           <w:szCs w:val="19"/>
         </w:rPr>
-        <w:t xml:space="preserve">, JQuery*, </w:t>
-      </w:r>
-      <w:proofErr w:type="spellStart"/>
-      <w:r>
-        <w:rPr>
-          <w:rFonts w:ascii="Consolas" w:hAnsi="Consolas" w:cs="Consolas"/>
-          <w:color w:val="000000"/>
-          <w:sz w:val="19"/>
-          <w:szCs w:val="19"/>
-        </w:rPr>
         <w:t>bootswatch</w:t>
       </w:r>
-      <w:proofErr w:type="spellEnd"/>
     </w:p>
     <w:p>
       <w:pPr>
@@ -1490,7 +1467,6 @@
           <w:szCs w:val="16"/>
         </w:rPr>
       </w:pPr>
-      <w:proofErr w:type="gramStart"/>
       <w:r>
         <w:rPr>
           <w:rFonts w:ascii="Consolas" w:hAnsi="Consolas"/>
@@ -1511,7 +1487,6 @@
         </w:rPr>
         <w:t>xml</w:t>
       </w:r>
-      <w:proofErr w:type="gramEnd"/>
       <w:r>
         <w:rPr>
           <w:rFonts w:ascii="Consolas" w:hAnsi="Consolas"/>
@@ -3328,7 +3303,6 @@
         </w:rPr>
         <w:t>"</w:t>
       </w:r>
-      <w:proofErr w:type="gramStart"/>
       <w:r>
         <w:rPr>
           <w:rFonts w:ascii="Consolas" w:hAnsi="Consolas"/>
@@ -3339,7 +3313,6 @@
         </w:rPr>
         <w:t>Microsoft.jQuery.Unobtrusive.Validation</w:t>
       </w:r>
-      <w:proofErr w:type="gramEnd"/>
       <w:r>
         <w:rPr>
           <w:rFonts w:ascii="Consolas" w:hAnsi="Consolas"/>
@@ -3921,16 +3894,11 @@
         </w:numPr>
       </w:pPr>
       <w:r>
-        <w:t xml:space="preserve">The rest is </w:t>
-      </w:r>
-      <w:proofErr w:type="spellStart"/>
-      <w:r>
-        <w:t xml:space="preserve">self </w:t>
+        <w:t xml:space="preserve">The rest is self </w:t>
       </w:r>
       <w:r>
         <w:t>explanatory</w:t>
       </w:r>
-      <w:proofErr w:type="spellEnd"/>
     </w:p>
     <w:p>
       <w:pPr>
@@ -3982,7 +3950,6 @@
           <w:lang w:eastAsia="en-GB"/>
         </w:rPr>
       </w:pPr>
-      <w:proofErr w:type="gramStart"/>
       <w:r>
         <w:rPr>
           <w:rFonts w:ascii="Consolas" w:eastAsia="Times New Roman" w:hAnsi="Consolas" w:cs="Courier New"/>
@@ -4003,7 +3970,6 @@
         </w:rPr>
         <w:t>!DOCTYPE</w:t>
       </w:r>
-      <w:proofErr w:type="gramEnd"/>
       <w:r>
         <w:rPr>
           <w:rFonts w:ascii="Consolas" w:eastAsia="Times New Roman" w:hAnsi="Consolas" w:cs="Courier New"/>
@@ -4284,7 +4250,6 @@
         </w:rPr>
         <w:t>="</w:t>
       </w:r>
-      <w:proofErr w:type="spellStart"/>
       <w:r>
         <w:rPr>
           <w:rFonts w:ascii="Consolas" w:eastAsia="Times New Roman" w:hAnsi="Consolas" w:cs="Courier New"/>
@@ -4296,7 +4261,6 @@
         </w:rPr>
         <w:t>productManagement</w:t>
       </w:r>
-      <w:proofErr w:type="spellEnd"/>
       <w:r>
         <w:rPr>
           <w:rFonts w:ascii="Consolas" w:eastAsia="Times New Roman" w:hAnsi="Consolas" w:cs="Courier New"/>
@@ -4351,16 +4315,8 @@
         <w:rPr>
           <w:b/>
         </w:rPr>
-        <w:t>ng-</w:t>
-      </w:r>
-      <w:proofErr w:type="spellStart"/>
-      <w:r>
-        <w:rPr>
-          <w:b/>
-        </w:rPr>
-        <w:t>init</w:t>
-      </w:r>
-      <w:proofErr w:type="spellEnd"/>
+        <w:t>ng-init</w:t>
+      </w:r>
       <w:r>
         <w:t xml:space="preserve"> with test data</w:t>
       </w:r>
@@ -4767,7 +4723,6 @@
         </w:rPr>
         <w:t>    </w:t>
       </w:r>
-      <w:proofErr w:type="spellStart"/>
       <w:r>
         <w:rPr>
           <w:rFonts w:ascii="Consolas" w:hAnsi="Consolas"/>
@@ -4778,40 +4733,15 @@
         </w:rPr>
         <w:t>var</w:t>
       </w:r>
-      <w:proofErr w:type="spellEnd"/>
-      <w:r>
-        <w:rPr>
-          <w:rFonts w:ascii="Consolas" w:hAnsi="Consolas"/>
-          <w:b/>
-          <w:color w:val="000000"/>
-          <w:sz w:val="16"/>
-          <w:szCs w:val="16"/>
-        </w:rPr>
-        <w:t> app = </w:t>
-      </w:r>
-      <w:proofErr w:type="spellStart"/>
-      <w:proofErr w:type="gramStart"/>
-      <w:r>
-        <w:rPr>
-          <w:rFonts w:ascii="Consolas" w:hAnsi="Consolas"/>
-          <w:b/>
-          <w:color w:val="000000"/>
-          <w:sz w:val="16"/>
-          <w:szCs w:val="16"/>
-        </w:rPr>
-        <w:t>angular.module</w:t>
-      </w:r>
-      <w:proofErr w:type="spellEnd"/>
-      <w:proofErr w:type="gramEnd"/>
-      <w:r>
-        <w:rPr>
-          <w:rFonts w:ascii="Consolas" w:hAnsi="Consolas"/>
-          <w:b/>
-          <w:color w:val="000000"/>
-          <w:sz w:val="16"/>
-          <w:szCs w:val="16"/>
-        </w:rPr>
-        <w:t>(</w:t>
+      <w:r>
+        <w:rPr>
+          <w:rFonts w:ascii="Consolas" w:hAnsi="Consolas"/>
+          <w:b/>
+          <w:color w:val="000000"/>
+          <w:sz w:val="16"/>
+          <w:szCs w:val="16"/>
+        </w:rPr>
+        <w:t> app = angular.module(</w:t>
       </w:r>
       <w:r>
         <w:rPr>
@@ -4821,29 +4751,7 @@
           <w:sz w:val="16"/>
           <w:szCs w:val="16"/>
         </w:rPr>
-        <w:t>'</w:t>
-      </w:r>
-      <w:proofErr w:type="spellStart"/>
-      <w:r>
-        <w:rPr>
-          <w:rFonts w:ascii="Consolas" w:hAnsi="Consolas"/>
-          <w:b/>
-          <w:color w:val="A31515"/>
-          <w:sz w:val="16"/>
-          <w:szCs w:val="16"/>
-        </w:rPr>
-        <w:t>productManagement</w:t>
-      </w:r>
-      <w:proofErr w:type="spellEnd"/>
-      <w:r>
-        <w:rPr>
-          <w:rFonts w:ascii="Consolas" w:hAnsi="Consolas"/>
-          <w:b/>
-          <w:color w:val="A31515"/>
-          <w:sz w:val="16"/>
-          <w:szCs w:val="16"/>
-        </w:rPr>
-        <w:t>'</w:t>
+        <w:t>'productManagement'</w:t>
       </w:r>
       <w:r>
         <w:rPr>
@@ -5027,17 +4935,463 @@
       </w:pPr>
       <w:r>
         <w:lastRenderedPageBreak/>
-        <w:t>Defining the controller</w:t>
+        <w:t xml:space="preserve">Defining the </w:t>
+      </w:r>
+      <w:r>
+        <w:t>C</w:t>
+      </w:r>
+      <w:bookmarkStart w:id="0" w:name="_GoBack"/>
+      <w:bookmarkEnd w:id="0"/>
+      <w:r>
+        <w:t>ontroller</w:t>
       </w:r>
     </w:p>
     <w:p>
-      <w:bookmarkStart w:id="0" w:name="_GoBack"/>
-      <w:bookmarkEnd w:id="0"/>
+      <w:pPr>
+        <w:pStyle w:val="ListParagraph"/>
+        <w:numPr>
+          <w:ilvl w:val="0"/>
+          <w:numId w:val="15"/>
+        </w:numPr>
+      </w:pPr>
+      <w:r>
+        <w:t>Defines the model</w:t>
+      </w:r>
     </w:p>
-    <w:p/>
     <w:p>
       <w:pPr>
         <w:pStyle w:val="ListParagraph"/>
+        <w:numPr>
+          <w:ilvl w:val="0"/>
+          <w:numId w:val="15"/>
+        </w:numPr>
+      </w:pPr>
+      <w:r>
+        <w:t>Implements any actions</w:t>
+      </w:r>
+    </w:p>
+    <w:p>
+      <w:r>
+        <w:rPr>
+          <w:noProof/>
+          <w:lang w:eastAsia="en-GB"/>
+        </w:rPr>
+        <w:drawing>
+          <wp:inline distT="0" distB="0" distL="0" distR="0">
+            <wp:extent cx="2299335" cy="1149985"/>
+            <wp:effectExtent l="0" t="0" r="5715" b="0"/>
+            <wp:docPr id="157" name="Picture 157"/>
+            <wp:cNvGraphicFramePr>
+              <a:graphicFrameLocks xmlns:a="http://schemas.openxmlformats.org/drawingml/2006/main" noChangeAspect="1"/>
+            </wp:cNvGraphicFramePr>
+            <a:graphic xmlns:a="http://schemas.openxmlformats.org/drawingml/2006/main">
+              <a:graphicData uri="http://schemas.openxmlformats.org/drawingml/2006/picture">
+                <pic:pic xmlns:pic="http://schemas.openxmlformats.org/drawingml/2006/picture">
+                  <pic:nvPicPr>
+                    <pic:cNvPr id="0" name="Picture 2"/>
+                    <pic:cNvPicPr>
+                      <a:picLocks noChangeAspect="1" noChangeArrowheads="1"/>
+                    </pic:cNvPicPr>
+                  </pic:nvPicPr>
+                  <pic:blipFill>
+                    <a:blip r:embed="rId20">
+                      <a:extLst>
+                        <a:ext uri="{28A0092B-C50C-407E-A947-70E740481C1C}">
+                          <a14:useLocalDpi xmlns:a14="http://schemas.microsoft.com/office/drawing/2010/main" val="0"/>
+                        </a:ext>
+                      </a:extLst>
+                    </a:blip>
+                    <a:srcRect/>
+                    <a:stretch>
+                      <a:fillRect/>
+                    </a:stretch>
+                  </pic:blipFill>
+                  <pic:spPr bwMode="auto">
+                    <a:xfrm>
+                      <a:off x="0" y="0"/>
+                      <a:ext cx="2299335" cy="1149985"/>
+                    </a:xfrm>
+                    <a:prstGeom prst="rect">
+                      <a:avLst/>
+                    </a:prstGeom>
+                    <a:noFill/>
+                    <a:ln>
+                      <a:noFill/>
+                    </a:ln>
+                  </pic:spPr>
+                </pic:pic>
+              </a:graphicData>
+            </a:graphic>
+          </wp:inline>
+        </w:drawing>
+      </w:r>
+    </w:p>
+    <w:p>
+      <w:pPr>
+        <w:pStyle w:val="ListParagraph"/>
+        <w:numPr>
+          <w:ilvl w:val="0"/>
+          <w:numId w:val="15"/>
+        </w:numPr>
+      </w:pPr>
+      <w:r>
+        <w:t>Controller functions are registered with a module</w:t>
+      </w:r>
+      <w:r>
+        <w:t xml:space="preserve"> using the </w:t>
+      </w:r>
+      <w:r>
+        <w:rPr>
+          <w:b/>
+        </w:rPr>
+        <w:t>ng-controller</w:t>
+      </w:r>
+      <w:r>
+        <w:t xml:space="preserve"> directive</w:t>
+      </w:r>
+    </w:p>
+    <w:p>
+      <w:pPr>
+        <w:pStyle w:val="ListParagraph"/>
+      </w:pPr>
+      <w:r>
+        <w:rPr>
+          <w:noProof/>
+          <w:lang w:eastAsia="en-GB"/>
+        </w:rPr>
+        <w:drawing>
+          <wp:inline distT="0" distB="0" distL="0" distR="0">
+            <wp:extent cx="3651978" cy="1502875"/>
+            <wp:effectExtent l="0" t="0" r="5715" b="2540"/>
+            <wp:docPr id="159" name="Picture 159"/>
+            <wp:cNvGraphicFramePr>
+              <a:graphicFrameLocks xmlns:a="http://schemas.openxmlformats.org/drawingml/2006/main" noChangeAspect="1"/>
+            </wp:cNvGraphicFramePr>
+            <a:graphic xmlns:a="http://schemas.openxmlformats.org/drawingml/2006/main">
+              <a:graphicData uri="http://schemas.openxmlformats.org/drawingml/2006/picture">
+                <pic:pic xmlns:pic="http://schemas.openxmlformats.org/drawingml/2006/picture">
+                  <pic:nvPicPr>
+                    <pic:cNvPr id="0" name="Picture 4"/>
+                    <pic:cNvPicPr>
+                      <a:picLocks noChangeAspect="1" noChangeArrowheads="1"/>
+                    </pic:cNvPicPr>
+                  </pic:nvPicPr>
+                  <pic:blipFill>
+                    <a:blip r:embed="rId21" cstate="print">
+                      <a:extLst>
+                        <a:ext uri="{28A0092B-C50C-407E-A947-70E740481C1C}">
+                          <a14:useLocalDpi xmlns:a14="http://schemas.microsoft.com/office/drawing/2010/main" val="0"/>
+                        </a:ext>
+                      </a:extLst>
+                    </a:blip>
+                    <a:srcRect/>
+                    <a:stretch>
+                      <a:fillRect/>
+                    </a:stretch>
+                  </pic:blipFill>
+                  <pic:spPr bwMode="auto">
+                    <a:xfrm>
+                      <a:off x="0" y="0"/>
+                      <a:ext cx="3658400" cy="1505518"/>
+                    </a:xfrm>
+                    <a:prstGeom prst="rect">
+                      <a:avLst/>
+                    </a:prstGeom>
+                    <a:noFill/>
+                    <a:ln>
+                      <a:noFill/>
+                    </a:ln>
+                  </pic:spPr>
+                </pic:pic>
+              </a:graphicData>
+            </a:graphic>
+          </wp:inline>
+        </w:drawing>
+      </w:r>
+    </w:p>
+    <w:p>
+      <w:pPr>
+        <w:pStyle w:val="ListParagraph"/>
+        <w:numPr>
+          <w:ilvl w:val="0"/>
+          <w:numId w:val="15"/>
+        </w:numPr>
+      </w:pPr>
+      <w:r>
+        <w:t xml:space="preserve">So the logical order is </w:t>
+      </w:r>
+    </w:p>
+    <w:p>
+      <w:pPr>
+        <w:pStyle w:val="ListParagraph"/>
+      </w:pPr>
+      <w:r>
+        <w:rPr>
+          <w:noProof/>
+          <w:lang w:eastAsia="en-GB"/>
+        </w:rPr>
+        <w:drawing>
+          <wp:inline distT="0" distB="0" distL="0" distR="0">
+            <wp:extent cx="3669400" cy="2317687"/>
+            <wp:effectExtent l="0" t="0" r="7620" b="6985"/>
+            <wp:docPr id="160" name="Picture 160"/>
+            <wp:cNvGraphicFramePr>
+              <a:graphicFrameLocks xmlns:a="http://schemas.openxmlformats.org/drawingml/2006/main" noChangeAspect="1"/>
+            </wp:cNvGraphicFramePr>
+            <a:graphic xmlns:a="http://schemas.openxmlformats.org/drawingml/2006/main">
+              <a:graphicData uri="http://schemas.openxmlformats.org/drawingml/2006/picture">
+                <pic:pic xmlns:pic="http://schemas.openxmlformats.org/drawingml/2006/picture">
+                  <pic:nvPicPr>
+                    <pic:cNvPr id="0" name="Picture 5"/>
+                    <pic:cNvPicPr>
+                      <a:picLocks noChangeAspect="1" noChangeArrowheads="1"/>
+                    </pic:cNvPicPr>
+                  </pic:nvPicPr>
+                  <pic:blipFill>
+                    <a:blip r:embed="rId22" cstate="print">
+                      <a:extLst>
+                        <a:ext uri="{28A0092B-C50C-407E-A947-70E740481C1C}">
+                          <a14:useLocalDpi xmlns:a14="http://schemas.microsoft.com/office/drawing/2010/main" val="0"/>
+                        </a:ext>
+                      </a:extLst>
+                    </a:blip>
+                    <a:srcRect/>
+                    <a:stretch>
+                      <a:fillRect/>
+                    </a:stretch>
+                  </pic:blipFill>
+                  <pic:spPr bwMode="auto">
+                    <a:xfrm>
+                      <a:off x="0" y="0"/>
+                      <a:ext cx="3683835" cy="2326804"/>
+                    </a:xfrm>
+                    <a:prstGeom prst="rect">
+                      <a:avLst/>
+                    </a:prstGeom>
+                    <a:noFill/>
+                    <a:ln>
+                      <a:noFill/>
+                    </a:ln>
+                  </pic:spPr>
+                </pic:pic>
+              </a:graphicData>
+            </a:graphic>
+          </wp:inline>
+        </w:drawing>
+      </w:r>
+    </w:p>
+    <w:p>
+      <w:pPr>
+        <w:pStyle w:val="ListParagraph"/>
+        <w:numPr>
+          <w:ilvl w:val="0"/>
+          <w:numId w:val="15"/>
+        </w:numPr>
+      </w:pPr>
+      <w:r>
+        <w:rPr>
+          <w:b/>
+        </w:rPr>
+        <w:t>$scope</w:t>
+      </w:r>
+      <w:r>
+        <w:t xml:space="preserve"> is a communication mechanism between the View and the Controller</w:t>
+      </w:r>
+    </w:p>
+    <w:p>
+      <w:pPr>
+        <w:pStyle w:val="ListParagraph"/>
+        <w:numPr>
+          <w:ilvl w:val="0"/>
+          <w:numId w:val="15"/>
+        </w:numPr>
+      </w:pPr>
+      <w:r>
+        <w:t>Angular injects the scope</w:t>
+      </w:r>
+      <w:r>
+        <w:t xml:space="preserve"> adding the scope to the list ctrl</w:t>
+      </w:r>
+    </w:p>
+    <w:p>
+      <w:pPr>
+        <w:pStyle w:val="ListParagraph"/>
+      </w:pPr>
+      <w:r>
+        <w:rPr>
+          <w:noProof/>
+          <w:lang w:eastAsia="en-GB"/>
+        </w:rPr>
+        <w:drawing>
+          <wp:inline distT="0" distB="0" distL="0" distR="0">
+            <wp:extent cx="3558850" cy="1765426"/>
+            <wp:effectExtent l="0" t="0" r="3810" b="6350"/>
+            <wp:docPr id="162" name="Picture 162"/>
+            <wp:cNvGraphicFramePr>
+              <a:graphicFrameLocks xmlns:a="http://schemas.openxmlformats.org/drawingml/2006/main" noChangeAspect="1"/>
+            </wp:cNvGraphicFramePr>
+            <a:graphic xmlns:a="http://schemas.openxmlformats.org/drawingml/2006/main">
+              <a:graphicData uri="http://schemas.openxmlformats.org/drawingml/2006/picture">
+                <pic:pic xmlns:pic="http://schemas.openxmlformats.org/drawingml/2006/picture">
+                  <pic:nvPicPr>
+                    <pic:cNvPr id="0" name="Picture 6"/>
+                    <pic:cNvPicPr>
+                      <a:picLocks noChangeAspect="1" noChangeArrowheads="1"/>
+                    </pic:cNvPicPr>
+                  </pic:nvPicPr>
+                  <pic:blipFill>
+                    <a:blip r:embed="rId23" cstate="print">
+                      <a:extLst>
+                        <a:ext uri="{28A0092B-C50C-407E-A947-70E740481C1C}">
+                          <a14:useLocalDpi xmlns:a14="http://schemas.microsoft.com/office/drawing/2010/main" val="0"/>
+                        </a:ext>
+                      </a:extLst>
+                    </a:blip>
+                    <a:srcRect/>
+                    <a:stretch>
+                      <a:fillRect/>
+                    </a:stretch>
+                  </pic:blipFill>
+                  <pic:spPr bwMode="auto">
+                    <a:xfrm>
+                      <a:off x="0" y="0"/>
+                      <a:ext cx="3567670" cy="1769801"/>
+                    </a:xfrm>
+                    <a:prstGeom prst="rect">
+                      <a:avLst/>
+                    </a:prstGeom>
+                    <a:noFill/>
+                    <a:ln>
+                      <a:noFill/>
+                    </a:ln>
+                  </pic:spPr>
+                </pic:pic>
+              </a:graphicData>
+            </a:graphic>
+          </wp:inline>
+        </w:drawing>
+      </w:r>
+    </w:p>
+    <w:p>
+      <w:pPr>
+        <w:pStyle w:val="ListParagraph"/>
+        <w:numPr>
+          <w:ilvl w:val="0"/>
+          <w:numId w:val="15"/>
+        </w:numPr>
+      </w:pPr>
+      <w:r>
+        <w:lastRenderedPageBreak/>
+        <w:t>“Controller As” syntax simplified the $scope handling making it not required as a parameter</w:t>
+      </w:r>
+      <w:r>
+        <w:t xml:space="preserve"> e.g. ProductListCtrl As vm/pro</w:t>
+      </w:r>
+      <w:r>
+        <w:t>duct</w:t>
+      </w:r>
+    </w:p>
+    <w:p>
+      <w:pPr>
+        <w:pStyle w:val="ListParagraph"/>
+        <w:numPr>
+          <w:ilvl w:val="0"/>
+          <w:numId w:val="15"/>
+        </w:numPr>
+      </w:pPr>
+      <w:r>
+        <w:t>The model methods are defined in the controller itself</w:t>
+      </w:r>
+    </w:p>
+    <w:p>
+      <w:pPr>
+        <w:pStyle w:val="ListParagraph"/>
+        <w:numPr>
+          <w:ilvl w:val="0"/>
+          <w:numId w:val="15"/>
+        </w:numPr>
+      </w:pPr>
+      <w:r>
+        <w:t>The views and the model methods are referenced using an alias defined in the ng-controller</w:t>
+      </w:r>
+    </w:p>
+    <w:p>
+      <w:pPr>
+        <w:pStyle w:val="ListParagraph"/>
+        <w:numPr>
+          <w:ilvl w:val="0"/>
+          <w:numId w:val="15"/>
+        </w:numPr>
+      </w:pPr>
+      <w:r>
+        <w:t>$scope still exists but it lies behind the scenes</w:t>
+      </w:r>
+    </w:p>
+    <w:p>
+      <w:pPr>
+        <w:pStyle w:val="ListParagraph"/>
+        <w:numPr>
+          <w:ilvl w:val="0"/>
+          <w:numId w:val="15"/>
+        </w:numPr>
+      </w:pPr>
+      <w:r>
+        <w:t>Controller best practises</w:t>
+      </w:r>
+    </w:p>
+    <w:p>
+      <w:pPr>
+        <w:pStyle w:val="ListParagraph"/>
+      </w:pPr>
+      <w:r>
+        <w:rPr>
+          <w:noProof/>
+          <w:lang w:eastAsia="en-GB"/>
+        </w:rPr>
+        <w:drawing>
+          <wp:inline distT="0" distB="0" distL="0" distR="0" wp14:anchorId="1581CE16" wp14:editId="4723A152">
+            <wp:extent cx="2593818" cy="2493813"/>
+            <wp:effectExtent l="0" t="0" r="0" b="1905"/>
+            <wp:docPr id="163" name="Picture 163"/>
+            <wp:cNvGraphicFramePr>
+              <a:graphicFrameLocks xmlns:a="http://schemas.openxmlformats.org/drawingml/2006/main" noChangeAspect="1"/>
+            </wp:cNvGraphicFramePr>
+            <a:graphic xmlns:a="http://schemas.openxmlformats.org/drawingml/2006/main">
+              <a:graphicData uri="http://schemas.openxmlformats.org/drawingml/2006/picture">
+                <pic:pic xmlns:pic="http://schemas.openxmlformats.org/drawingml/2006/picture">
+                  <pic:nvPicPr>
+                    <pic:cNvPr id="1" name=""/>
+                    <pic:cNvPicPr/>
+                  </pic:nvPicPr>
+                  <pic:blipFill>
+                    <a:blip r:embed="rId24"/>
+                    <a:stretch>
+                      <a:fillRect/>
+                    </a:stretch>
+                  </pic:blipFill>
+                  <pic:spPr>
+                    <a:xfrm>
+                      <a:off x="0" y="0"/>
+                      <a:ext cx="2596072" cy="2495980"/>
+                    </a:xfrm>
+                    <a:prstGeom prst="rect">
+                      <a:avLst/>
+                    </a:prstGeom>
+                  </pic:spPr>
+                </pic:pic>
+              </a:graphicData>
+            </a:graphic>
+          </wp:inline>
+        </w:drawing>
+      </w:r>
+    </w:p>
+    <w:p>
+      <w:pPr>
+        <w:pStyle w:val="ListParagraph"/>
+        <w:numPr>
+          <w:ilvl w:val="0"/>
+          <w:numId w:val="15"/>
+        </w:numPr>
       </w:pPr>
     </w:p>
     <w:sectPr>
@@ -5620,6 +5974,119 @@
     </w:lvl>
   </w:abstractNum>
   <w:abstractNum w:abstractNumId="5" w15:restartNumberingAfterBreak="0">
+    <w:nsid w:val="3C0968A7"/>
+    <w:multiLevelType w:val="hybridMultilevel"/>
+    <w:tmpl w:val="3ADEE3C6"/>
+    <w:lvl w:ilvl="0" w:tplc="08090001">
+      <w:start w:val="1"/>
+      <w:numFmt w:val="bullet"/>
+      <w:lvlText w:val=""/>
+      <w:lvlJc w:val="left"/>
+      <w:pPr>
+        <w:ind w:left="1440" w:hanging="360"/>
+      </w:pPr>
+      <w:rPr>
+        <w:rFonts w:ascii="Symbol" w:hAnsi="Symbol" w:hint="default"/>
+      </w:rPr>
+    </w:lvl>
+    <w:lvl w:ilvl="1" w:tplc="08090003" w:tentative="1">
+      <w:start w:val="1"/>
+      <w:numFmt w:val="bullet"/>
+      <w:lvlText w:val="o"/>
+      <w:lvlJc w:val="left"/>
+      <w:pPr>
+        <w:ind w:left="2160" w:hanging="360"/>
+      </w:pPr>
+      <w:rPr>
+        <w:rFonts w:ascii="Courier New" w:hAnsi="Courier New" w:cs="Courier New" w:hint="default"/>
+      </w:rPr>
+    </w:lvl>
+    <w:lvl w:ilvl="2" w:tplc="08090005" w:tentative="1">
+      <w:start w:val="1"/>
+      <w:numFmt w:val="bullet"/>
+      <w:lvlText w:val=""/>
+      <w:lvlJc w:val="left"/>
+      <w:pPr>
+        <w:ind w:left="2880" w:hanging="360"/>
+      </w:pPr>
+      <w:rPr>
+        <w:rFonts w:ascii="Wingdings" w:hAnsi="Wingdings" w:hint="default"/>
+      </w:rPr>
+    </w:lvl>
+    <w:lvl w:ilvl="3" w:tplc="08090001" w:tentative="1">
+      <w:start w:val="1"/>
+      <w:numFmt w:val="bullet"/>
+      <w:lvlText w:val=""/>
+      <w:lvlJc w:val="left"/>
+      <w:pPr>
+        <w:ind w:left="3600" w:hanging="360"/>
+      </w:pPr>
+      <w:rPr>
+        <w:rFonts w:ascii="Symbol" w:hAnsi="Symbol" w:hint="default"/>
+      </w:rPr>
+    </w:lvl>
+    <w:lvl w:ilvl="4" w:tplc="08090003" w:tentative="1">
+      <w:start w:val="1"/>
+      <w:numFmt w:val="bullet"/>
+      <w:lvlText w:val="o"/>
+      <w:lvlJc w:val="left"/>
+      <w:pPr>
+        <w:ind w:left="4320" w:hanging="360"/>
+      </w:pPr>
+      <w:rPr>
+        <w:rFonts w:ascii="Courier New" w:hAnsi="Courier New" w:cs="Courier New" w:hint="default"/>
+      </w:rPr>
+    </w:lvl>
+    <w:lvl w:ilvl="5" w:tplc="08090005" w:tentative="1">
+      <w:start w:val="1"/>
+      <w:numFmt w:val="bullet"/>
+      <w:lvlText w:val=""/>
+      <w:lvlJc w:val="left"/>
+      <w:pPr>
+        <w:ind w:left="5040" w:hanging="360"/>
+      </w:pPr>
+      <w:rPr>
+        <w:rFonts w:ascii="Wingdings" w:hAnsi="Wingdings" w:hint="default"/>
+      </w:rPr>
+    </w:lvl>
+    <w:lvl w:ilvl="6" w:tplc="08090001" w:tentative="1">
+      <w:start w:val="1"/>
+      <w:numFmt w:val="bullet"/>
+      <w:lvlText w:val=""/>
+      <w:lvlJc w:val="left"/>
+      <w:pPr>
+        <w:ind w:left="5760" w:hanging="360"/>
+      </w:pPr>
+      <w:rPr>
+        <w:rFonts w:ascii="Symbol" w:hAnsi="Symbol" w:hint="default"/>
+      </w:rPr>
+    </w:lvl>
+    <w:lvl w:ilvl="7" w:tplc="08090003" w:tentative="1">
+      <w:start w:val="1"/>
+      <w:numFmt w:val="bullet"/>
+      <w:lvlText w:val="o"/>
+      <w:lvlJc w:val="left"/>
+      <w:pPr>
+        <w:ind w:left="6480" w:hanging="360"/>
+      </w:pPr>
+      <w:rPr>
+        <w:rFonts w:ascii="Courier New" w:hAnsi="Courier New" w:cs="Courier New" w:hint="default"/>
+      </w:rPr>
+    </w:lvl>
+    <w:lvl w:ilvl="8" w:tplc="08090005" w:tentative="1">
+      <w:start w:val="1"/>
+      <w:numFmt w:val="bullet"/>
+      <w:lvlText w:val=""/>
+      <w:lvlJc w:val="left"/>
+      <w:pPr>
+        <w:ind w:left="7200" w:hanging="360"/>
+      </w:pPr>
+      <w:rPr>
+        <w:rFonts w:ascii="Wingdings" w:hAnsi="Wingdings" w:hint="default"/>
+      </w:rPr>
+    </w:lvl>
+  </w:abstractNum>
+  <w:abstractNum w:abstractNumId="6" w15:restartNumberingAfterBreak="0">
     <w:nsid w:val="3E4637FD"/>
     <w:multiLevelType w:val="hybridMultilevel"/>
     <w:tmpl w:val="4934B33E"/>
@@ -5732,7 +6199,7 @@
       </w:rPr>
     </w:lvl>
   </w:abstractNum>
-  <w:abstractNum w:abstractNumId="6" w15:restartNumberingAfterBreak="0">
+  <w:abstractNum w:abstractNumId="7" w15:restartNumberingAfterBreak="0">
     <w:nsid w:val="4351398F"/>
     <w:multiLevelType w:val="hybridMultilevel"/>
     <w:tmpl w:val="E2DA40C0"/>
@@ -5845,7 +6312,7 @@
       </w:rPr>
     </w:lvl>
   </w:abstractNum>
-  <w:abstractNum w:abstractNumId="7" w15:restartNumberingAfterBreak="0">
+  <w:abstractNum w:abstractNumId="8" w15:restartNumberingAfterBreak="0">
     <w:nsid w:val="45E23EDE"/>
     <w:multiLevelType w:val="hybridMultilevel"/>
     <w:tmpl w:val="7586F326"/>
@@ -5958,7 +6425,7 @@
       </w:rPr>
     </w:lvl>
   </w:abstractNum>
-  <w:abstractNum w:abstractNumId="8" w15:restartNumberingAfterBreak="0">
+  <w:abstractNum w:abstractNumId="9" w15:restartNumberingAfterBreak="0">
     <w:nsid w:val="4F8D23FE"/>
     <w:multiLevelType w:val="hybridMultilevel"/>
     <w:tmpl w:val="E7C02D14"/>
@@ -6071,7 +6538,7 @@
       </w:rPr>
     </w:lvl>
   </w:abstractNum>
-  <w:abstractNum w:abstractNumId="9" w15:restartNumberingAfterBreak="0">
+  <w:abstractNum w:abstractNumId="10" w15:restartNumberingAfterBreak="0">
     <w:nsid w:val="5D7C16BC"/>
     <w:multiLevelType w:val="hybridMultilevel"/>
     <w:tmpl w:val="0324DF6C"/>
@@ -6184,7 +6651,7 @@
       </w:rPr>
     </w:lvl>
   </w:abstractNum>
-  <w:abstractNum w:abstractNumId="10" w15:restartNumberingAfterBreak="0">
+  <w:abstractNum w:abstractNumId="11" w15:restartNumberingAfterBreak="0">
     <w:nsid w:val="6BA01A8A"/>
     <w:multiLevelType w:val="hybridMultilevel"/>
     <w:tmpl w:val="5C42D2E8"/>
@@ -6297,7 +6764,7 @@
       </w:rPr>
     </w:lvl>
   </w:abstractNum>
-  <w:abstractNum w:abstractNumId="11" w15:restartNumberingAfterBreak="0">
+  <w:abstractNum w:abstractNumId="12" w15:restartNumberingAfterBreak="0">
     <w:nsid w:val="70D569B8"/>
     <w:multiLevelType w:val="hybridMultilevel"/>
     <w:tmpl w:val="AF8C33B6"/>
@@ -6410,10 +6877,10 @@
       </w:rPr>
     </w:lvl>
   </w:abstractNum>
-  <w:abstractNum w:abstractNumId="12" w15:restartNumberingAfterBreak="0">
+  <w:abstractNum w:abstractNumId="13" w15:restartNumberingAfterBreak="0">
     <w:nsid w:val="77D330AB"/>
     <w:multiLevelType w:val="hybridMultilevel"/>
-    <w:tmpl w:val="97EEEC2A"/>
+    <w:tmpl w:val="6762952E"/>
     <w:lvl w:ilvl="0" w:tplc="08090001">
       <w:start w:val="1"/>
       <w:numFmt w:val="bullet"/>
@@ -6523,7 +6990,7 @@
       </w:rPr>
     </w:lvl>
   </w:abstractNum>
-  <w:abstractNum w:abstractNumId="13" w15:restartNumberingAfterBreak="0">
+  <w:abstractNum w:abstractNumId="14" w15:restartNumberingAfterBreak="0">
     <w:nsid w:val="792F5761"/>
     <w:multiLevelType w:val="hybridMultilevel"/>
     <w:tmpl w:val="FA1837CA"/>
@@ -6636,7 +7103,7 @@
       </w:rPr>
     </w:lvl>
   </w:abstractNum>
-  <w:abstractNum w:abstractNumId="14" w15:restartNumberingAfterBreak="0">
+  <w:abstractNum w:abstractNumId="15" w15:restartNumberingAfterBreak="0">
     <w:nsid w:val="7FB22F50"/>
     <w:multiLevelType w:val="hybridMultilevel"/>
     <w:tmpl w:val="BBBE113A"/>
@@ -6753,7 +7220,7 @@
     <w:abstractNumId w:val="4"/>
   </w:num>
   <w:num w:numId="2">
-    <w:abstractNumId w:val="6"/>
+    <w:abstractNumId w:val="7"/>
   </w:num>
   <w:num w:numId="3">
     <w:abstractNumId w:val="3"/>
@@ -6762,7 +7229,7 @@
     <w:abstractNumId w:val="2"/>
   </w:num>
   <w:num w:numId="5">
-    <w:abstractNumId w:val="7"/>
+    <w:abstractNumId w:val="8"/>
   </w:num>
   <w:num w:numId="6">
     <w:abstractNumId w:val="0"/>
@@ -6771,28 +7238,31 @@
     <w:abstractNumId w:val="1"/>
   </w:num>
   <w:num w:numId="8">
+    <w:abstractNumId w:val="10"/>
+  </w:num>
+  <w:num w:numId="9">
+    <w:abstractNumId w:val="11"/>
+  </w:num>
+  <w:num w:numId="10">
+    <w:abstractNumId w:val="15"/>
+  </w:num>
+  <w:num w:numId="11">
     <w:abstractNumId w:val="9"/>
   </w:num>
-  <w:num w:numId="9">
-    <w:abstractNumId w:val="10"/>
+  <w:num w:numId="12">
+    <w:abstractNumId w:val="6"/>
   </w:num>
-  <w:num w:numId="10">
+  <w:num w:numId="13">
     <w:abstractNumId w:val="14"/>
   </w:num>
-  <w:num w:numId="11">
-    <w:abstractNumId w:val="8"/>
+  <w:num w:numId="14">
+    <w:abstractNumId w:val="12"/>
   </w:num>
-  <w:num w:numId="12">
-    <w:abstractNumId w:val="5"/>
-  </w:num>
-  <w:num w:numId="13">
+  <w:num w:numId="15">
     <w:abstractNumId w:val="13"/>
   </w:num>
-  <w:num w:numId="14">
-    <w:abstractNumId w:val="11"/>
-  </w:num>
-  <w:num w:numId="15">
-    <w:abstractNumId w:val="12"/>
+  <w:num w:numId="16">
+    <w:abstractNumId w:val="5"/>
   </w:num>
 </w:numbering>
 </file>
@@ -8378,7 +8848,7 @@
 </file>
 
 <file path=customXml/itemProps2.xml><?xml version="1.0" encoding="utf-8"?>
-<ds:datastoreItem xmlns:ds="http://schemas.openxmlformats.org/officeDocument/2006/customXml" ds:itemID="{BE68311B-98C4-4AC9-B46F-8D0E29C66746}">
+<ds:datastoreItem xmlns:ds="http://schemas.openxmlformats.org/officeDocument/2006/customXml" ds:itemID="{A1FB86C4-5319-44DC-B633-2CF9302B8370}">
   <ds:schemaRefs>
     <ds:schemaRef ds:uri="http://schemas.openxmlformats.org/officeDocument/2006/bibliography"/>
   </ds:schemaRefs>

</xml_diff>